<commit_message>
xml generation and word mapping changed
</commit_message>
<xml_diff>
--- a/template/test_report_template.docx
+++ b/template/test_report_template.docx
@@ -4,22 +4,25 @@
   <w:body>
     <w:p>
       <w:r>
-        <w:t xml:space="preserve">TEST Name  </w:t>
+        <w:t xml:space="preserve">TEST Name </w:t>
       </w:r>
       <w:sdt>
         <w:sdtPr>
-          <w:alias w:val="test_name"/>
           <w:tag w:val="test_name"/>
-          <w:id w:val="-372226110"/>
+          <w:id w:val="-520702687"/>
           <w:placeholder>
             <w:docPart w:val="DefaultPlaceholder_-1854013440"/>
           </w:placeholder>
-          <w:dataBinding w:prefixMappings="" w:xpath="/TestReport[1]/test_name[1]" w:storeItemID="{2C5DBE58-3B01-48C7-90F3-E7C43BA51453}"/>
+          <w:showingPlcHdr/>
+          <w:dataBinding w:prefixMappings="xmlns:ns0='http://purl.org/dc/elements/1.1/' xmlns:ns1='http://schemas.openxmlformats.org/package/2006/metadata/core-properties' " w:xpath="/ns1:coreProperties[1]/ns0:title[1]" w:storeItemID="{6C3C8BC8-F283-45AE-878A-BAB7291924A1}"/>
           <w:text/>
         </w:sdtPr>
         <w:sdtContent>
           <w:r>
-            <w:t>NO_LOAD_TEST</w:t>
+            <w:rPr>
+              <w:rStyle w:val="PlaceholderText"/>
+            </w:rPr>
+            <w:t>Click or tap here to enter text.</w:t>
           </w:r>
         </w:sdtContent>
       </w:sdt>
@@ -30,84 +33,46 @@
       </w:r>
       <w:sdt>
         <w:sdtPr>
-          <w:id w:val="-14541520"/>
+          <w:tag w:val="test_description"/>
+          <w:id w:val="-888877327"/>
           <w:placeholder>
             <w:docPart w:val="DefaultPlaceholder_-1854013440"/>
           </w:placeholder>
-          <w15:dataBinding w:prefixMappings="" w:xpath="/TestReport[1]/test_description[1]" w:storeItemID="{2C5DBE58-3B01-48C7-90F3-E7C43BA51453}" w16sdtdh:storeItemChecksum="2gEHUw=="/>
+          <w:showingPlcHdr/>
+          <w:dataBinding w:prefixMappings="xmlns:ns0='http://purl.org/dc/elements/1.1/' xmlns:ns1='http://schemas.openxmlformats.org/package/2006/metadata/core-properties' " w:xpath="/ns1:coreProperties[1]/ns0:title[1]" w:storeItemID="{6C3C8BC8-F283-45AE-878A-BAB7291924A1}"/>
+          <w:text/>
         </w:sdtPr>
         <w:sdtContent>
           <w:r>
-            <w:t>Full load test for the UPS system</w:t>
+            <w:rPr>
+              <w:rStyle w:val="PlaceholderText"/>
+            </w:rPr>
+            <w:t>Click or tap here to enter text.</w:t>
           </w:r>
         </w:sdtContent>
       </w:sdt>
     </w:p>
     <w:p>
       <w:r>
-        <w:t xml:space="preserve">Details </w:t>
+        <w:t xml:space="preserve">Client Name </w:t>
       </w:r>
       <w:sdt>
         <w:sdtPr>
-          <w:alias w:val="settings"/>
-          <w:tag w:val="settings"/>
-          <w:id w:val="-1842312148"/>
+          <w:tag w:val="settings_client_name"/>
+          <w:id w:val="960917987"/>
           <w:placeholder>
             <w:docPart w:val="DefaultPlaceholder_-1854013440"/>
           </w:placeholder>
-          <w15:dataBinding w:prefixMappings="" w:xpath="/TestReport[1]/settings[1]" w:storeItemID="{2C5DBE58-3B01-48C7-90F3-E7C43BA51453}" w16sdtdh:storeItemChecksum="2gEHUw=="/>
+          <w:showingPlcHdr/>
+          <w:dataBinding w:prefixMappings="xmlns:ns0='http://purl.org/dc/elements/1.1/' xmlns:ns1='http://schemas.openxmlformats.org/package/2006/metadata/core-properties' " w:xpath="/ns1:coreProperties[1]/ns0:title[1]" w:storeItemID="{6C3C8BC8-F283-45AE-878A-BAB7291924A1}"/>
+          <w:text/>
         </w:sdtPr>
         <w:sdtContent>
           <w:r>
-            <w:t>{'</w:t>
-          </w:r>
-          <w:proofErr w:type="spellStart"/>
-          <w:r>
-            <w:t>report_id</w:t>
-          </w:r>
-          <w:proofErr w:type="spellEnd"/>
-          <w:r>
-            <w:t>': 1, 'standard': 'IEC_62040_3', '</w:t>
-          </w:r>
-          <w:proofErr w:type="spellStart"/>
-          <w:r>
-            <w:t>ups_model</w:t>
-          </w:r>
-          <w:proofErr w:type="spellEnd"/>
-          <w:r>
-            <w:t>': 101, '</w:t>
-          </w:r>
-          <w:proofErr w:type="spellStart"/>
-          <w:r>
-            <w:t>client_name</w:t>
-          </w:r>
-          <w:proofErr w:type="spellEnd"/>
-          <w:r>
-            <w:t>': 'ABC Corp', '</w:t>
-          </w:r>
-          <w:proofErr w:type="spellStart"/>
-          <w:r>
-            <w:t>brand_name</w:t>
-          </w:r>
-          <w:proofErr w:type="spellEnd"/>
-          <w:r>
-            <w:t>': 'Brand Y', '</w:t>
-          </w:r>
-          <w:proofErr w:type="spellStart"/>
-          <w:r>
-            <w:t>test_engineer_name</w:t>
-          </w:r>
-          <w:proofErr w:type="spellEnd"/>
-          <w:r>
-            <w:t>': 'John Doe', '</w:t>
-          </w:r>
-          <w:proofErr w:type="spellStart"/>
-          <w:r>
-            <w:t>test_approval_name</w:t>
-          </w:r>
-          <w:proofErr w:type="spellEnd"/>
-          <w:r>
-            <w:t>': 'Jane Smith'}</w:t>
+            <w:rPr>
+              <w:rStyle w:val="PlaceholderText"/>
+            </w:rPr>
+            <w:t>Click or tap here to enter text.</w:t>
           </w:r>
         </w:sdtContent>
       </w:sdt>
@@ -654,11 +619,17 @@
   </w:compat>
   <w:rsids>
     <w:rsidRoot w:val="00780684"/>
+    <w:rsid w:val="00266DEF"/>
     <w:rsid w:val="002D4646"/>
+    <w:rsid w:val="002F4A9D"/>
+    <w:rsid w:val="00564FA5"/>
     <w:rsid w:val="00780684"/>
+    <w:rsid w:val="00BF17AF"/>
     <w:rsid w:val="00C11C9A"/>
     <w:rsid w:val="00C2187E"/>
     <w:rsid w:val="00C34A60"/>
+    <w:rsid w:val="00D54DDB"/>
+    <w:rsid w:val="00F0501B"/>
     <w:rsid w:val="00F53958"/>
   </w:rsids>
   <m:mathPr>
@@ -1428,7 +1399,7 @@
 <file path=customXml/item1.xml><?xml version="1.0" encoding="utf-8"?>
 <TestReport>
   <test_report_id>1</test_report_id>
-  <test_name>NO_LOAD_TEST</test_name>
+  <test_name>FULL_LOAD_TEST</test_name>
   <test_description>Full load test for the UPS system</test_description>
   <settings>{'report_id': 1, 'standard': 'IEC_62040_3', 'ups_model': 101, 'client_name': 'ABC Corp', 'brand_name': 'Brand Y', 'test_engineer_name': 'John Doe', 'test_approval_name': 'Jane Smith'}</settings>
   <input_power>{'type': 'UPS_INPUT', 'voltage': 230.0, 'current': 10.0, 'power': 2300.0, 'pf': 0.9800000190734863}</input_power>
@@ -1436,7 +1407,24 @@
 </TestReport>
 </file>
 
+<file path=customXml/item2.xml><?xml version="1.0" encoding="utf-8"?>
+<TestReport>
+  <test_report_id>1</test_report_id>
+  <test_name>NO_LOAD_TEST</test_name>
+  <test_description/>
+  <settings>{'report_id': 1, 'standard': 'IEC_62040_3', 'ups_model': 101, 'client_name': 'ABC Corp', 'brand_name': 'Brand Y', 'test_engineer_name': 'John Doe', 'test_approval_name': 'Jane Smith'}</settings>
+  <input_power>{'type': 'UPS_INPUT', 'voltage': 230.0, 'current': 10.0, 'power': 2300.0, 'pf': 0.9800000190734863}</input_power>
+  <output_power>{'type': 'UPS_OUTPUT', 'voltage': 220.0, 'current': 10.5, 'power': 2310.0, 'pf': 0.9700000286102295}</output_power>
+</TestReport>
+</file>
+
 <file path=customXml/itemProps1.xml><?xml version="1.0" encoding="utf-8"?>
+<ds:datastoreItem xmlns:ds="http://schemas.openxmlformats.org/officeDocument/2006/customXml" ds:itemID="{1899DD5C-C6A6-4EE6-894B-3E72EDA78195}">
+  <ds:schemaRefs/>
+</ds:datastoreItem>
+</file>
+
+<file path=customXml/itemProps2.xml><?xml version="1.0" encoding="utf-8"?>
 <ds:datastoreItem xmlns:ds="http://schemas.openxmlformats.org/officeDocument/2006/customXml" ds:itemID="{2C5DBE58-3B01-48C7-90F3-E7C43BA51453}">
   <ds:schemaRefs/>
 </ds:datastoreItem>

</xml_diff>

<commit_message>
main update in validator
</commit_message>
<xml_diff>
--- a/template/test_report_template.docx
+++ b/template/test_report_template.docx
@@ -11,7 +11,7 @@
           <w:tag w:val="test_name"/>
           <w:id w:val="-520702687"/>
           <w:placeholder>
-            <w:docPart w:val="DefaultPlaceholder_-1854013440"/>
+            <w:docPart w:val="7C2DC24454354D69B3A7A269910A0E1E"/>
           </w:placeholder>
           <w:showingPlcHdr/>
           <w:dataBinding w:prefixMappings="xmlns:ns0='http://purl.org/dc/elements/1.1/' xmlns:ns1='http://schemas.openxmlformats.org/package/2006/metadata/core-properties' " w:xpath="/ns1:coreProperties[1]/ns0:title[1]" w:storeItemID="{6C3C8BC8-F283-45AE-878A-BAB7291924A1}"/>
@@ -36,7 +36,7 @@
           <w:tag w:val="test_description"/>
           <w:id w:val="-888877327"/>
           <w:placeholder>
-            <w:docPart w:val="DefaultPlaceholder_-1854013440"/>
+            <w:docPart w:val="936D6D3077B14C1792E9A15C9C3A7EED"/>
           </w:placeholder>
           <w:showingPlcHdr/>
           <w:dataBinding w:prefixMappings="xmlns:ns0='http://purl.org/dc/elements/1.1/' xmlns:ns1='http://schemas.openxmlformats.org/package/2006/metadata/core-properties' " w:xpath="/ns1:coreProperties[1]/ns0:title[1]" w:storeItemID="{6C3C8BC8-F283-45AE-878A-BAB7291924A1}"/>
@@ -58,10 +58,10 @@
       </w:r>
       <w:sdt>
         <w:sdtPr>
-          <w:tag w:val="settings_client_name"/>
+          <w:tag w:val="client_name"/>
           <w:id w:val="960917987"/>
           <w:placeholder>
-            <w:docPart w:val="DefaultPlaceholder_-1854013440"/>
+            <w:docPart w:val="7DBC70779D4C477B9D573C2E65EB77D4"/>
           </w:placeholder>
           <w:showingPlcHdr/>
           <w:dataBinding w:prefixMappings="xmlns:ns0='http://purl.org/dc/elements/1.1/' xmlns:ns1='http://schemas.openxmlformats.org/package/2006/metadata/core-properties' " w:xpath="/ns1:coreProperties[1]/ns0:title[1]" w:storeItemID="{6C3C8BC8-F283-45AE-878A-BAB7291924A1}"/>
@@ -77,6 +77,226 @@
         </w:sdtContent>
       </w:sdt>
     </w:p>
+    <w:p>
+      <w:r>
+        <w:t xml:space="preserve">Standard      </w:t>
+      </w:r>
+      <w:sdt>
+        <w:sdtPr>
+          <w:tag w:val="standard"/>
+          <w:id w:val="-465281499"/>
+          <w:placeholder>
+            <w:docPart w:val="DefaultPlaceholder_-1854013440"/>
+          </w:placeholder>
+          <w:showingPlcHdr/>
+          <w:text/>
+        </w:sdtPr>
+        <w:sdtContent>
+          <w:r>
+            <w:rPr>
+              <w:rStyle w:val="PlaceholderText"/>
+            </w:rPr>
+            <w:t>Click or tap here to enter text.</w:t>
+          </w:r>
+        </w:sdtContent>
+      </w:sdt>
+      <w:r>
+        <w:t xml:space="preserve">                     </w:t>
+      </w:r>
+    </w:p>
+    <w:p>
+      <w:r>
+        <w:t>ups model</w:t>
+      </w:r>
+      <w:sdt>
+        <w:sdtPr>
+          <w:tag w:val="ups_model"/>
+          <w:id w:val="839350014"/>
+          <w:placeholder>
+            <w:docPart w:val="DefaultPlaceholder_-1854013440"/>
+          </w:placeholder>
+          <w:showingPlcHdr/>
+          <w:dataBinding w:prefixMappings="" w:xpath="/TestReport[1]/ups_model[1]" w:storeItemID="{F8B442AE-1254-4ED4-8603-7FA2ACD57E64}"/>
+          <w:text/>
+        </w:sdtPr>
+        <w:sdtContent>
+          <w:r>
+            <w:rPr>
+              <w:rStyle w:val="PlaceholderText"/>
+            </w:rPr>
+            <w:t>Click or tap here to enter text.</w:t>
+          </w:r>
+        </w:sdtContent>
+      </w:sdt>
+    </w:p>
+    <w:p/>
+    <w:p/>
+    <w:tbl>
+      <w:tblPr>
+        <w:tblStyle w:val="TableGrid"/>
+        <w:tblW w:w="0" w:type="auto"/>
+        <w:tblLook w:val="04A0" w:firstRow="1" w:lastRow="0" w:firstColumn="1" w:lastColumn="0" w:noHBand="0" w:noVBand="1"/>
+      </w:tblPr>
+      <w:tblGrid>
+        <w:gridCol w:w="1803"/>
+        <w:gridCol w:w="1803"/>
+        <w:gridCol w:w="1803"/>
+        <w:gridCol w:w="1803"/>
+        <w:gridCol w:w="1804"/>
+      </w:tblGrid>
+      <w:tr>
+        <w:tc>
+          <w:tcPr>
+            <w:tcW w:w="1803" w:type="dxa"/>
+          </w:tcPr>
+          <w:p/>
+        </w:tc>
+        <w:tc>
+          <w:tcPr>
+            <w:tcW w:w="1803" w:type="dxa"/>
+          </w:tcPr>
+          <w:p/>
+          <w:p/>
+          <w:p/>
+          <w:p/>
+          <w:p/>
+        </w:tc>
+        <w:tc>
+          <w:tcPr>
+            <w:tcW w:w="1803" w:type="dxa"/>
+          </w:tcPr>
+          <w:p/>
+        </w:tc>
+        <w:tc>
+          <w:tcPr>
+            <w:tcW w:w="1803" w:type="dxa"/>
+          </w:tcPr>
+          <w:p/>
+        </w:tc>
+        <w:tc>
+          <w:tcPr>
+            <w:tcW w:w="1804" w:type="dxa"/>
+          </w:tcPr>
+          <w:p/>
+        </w:tc>
+      </w:tr>
+      <w:tr>
+        <w:sdt>
+          <w:sdtPr>
+            <w:tag w:val="measurements_0_measurement_unique_id"/>
+            <w:id w:val="-1589156"/>
+            <w:placeholder>
+              <w:docPart w:val="DefaultPlaceholder_-1854013440"/>
+            </w:placeholder>
+            <w:showingPlcHdr/>
+            <w:dataBinding w:prefixMappings="" w:xpath="/TestReport[1]/measurements_0_measurement_unique_id[1]" w:storeItemID="{F8B442AE-1254-4ED4-8603-7FA2ACD57E64}"/>
+            <w:text/>
+          </w:sdtPr>
+          <w:sdtContent>
+            <w:tc>
+              <w:tcPr>
+                <w:tcW w:w="1803" w:type="dxa"/>
+              </w:tcPr>
+              <w:p>
+                <w:r>
+                  <w:rPr>
+                    <w:rStyle w:val="PlaceholderText"/>
+                  </w:rPr>
+                  <w:t>Click or tap here to enter text.</w:t>
+                </w:r>
+              </w:p>
+            </w:tc>
+          </w:sdtContent>
+        </w:sdt>
+        <w:sdt>
+          <w:sdtPr>
+            <w:tag w:val="measurements_0_measurement_name"/>
+            <w:id w:val="1089267057"/>
+            <w:placeholder>
+              <w:docPart w:val="DefaultPlaceholder_-1854013440"/>
+            </w:placeholder>
+            <w:showingPlcHdr/>
+            <w:dataBinding w:prefixMappings="" w:xpath="/TestReport[1]/measurements_0_measurement_name[1]" w:storeItemID="{F8B442AE-1254-4ED4-8603-7FA2ACD57E64}"/>
+            <w:text/>
+          </w:sdtPr>
+          <w:sdtContent>
+            <w:tc>
+              <w:tcPr>
+                <w:tcW w:w="1803" w:type="dxa"/>
+              </w:tcPr>
+              <w:p>
+                <w:r>
+                  <w:rPr>
+                    <w:rStyle w:val="PlaceholderText"/>
+                  </w:rPr>
+                  <w:t>Click or tap here to enter text.</w:t>
+                </w:r>
+              </w:p>
+            </w:tc>
+          </w:sdtContent>
+        </w:sdt>
+        <w:sdt>
+          <w:sdtPr>
+            <w:tag w:val="measurement_0_measurement_timestamp"/>
+            <w:id w:val="408195095"/>
+            <w:placeholder>
+              <w:docPart w:val="DefaultPlaceholder_-1854013440"/>
+            </w:placeholder>
+            <w:showingPlcHdr/>
+            <w:dataBinding w:prefixMappings="" w:xpath="/TestReport[1]/measurements_0_measurement_timestamp[1]" w:storeItemID="{F8B442AE-1254-4ED4-8603-7FA2ACD57E64}"/>
+            <w:text/>
+          </w:sdtPr>
+          <w:sdtContent>
+            <w:tc>
+              <w:tcPr>
+                <w:tcW w:w="1803" w:type="dxa"/>
+              </w:tcPr>
+              <w:p>
+                <w:r>
+                  <w:rPr>
+                    <w:rStyle w:val="PlaceholderText"/>
+                  </w:rPr>
+                  <w:t>Click or tap here to enter text.</w:t>
+                </w:r>
+              </w:p>
+            </w:tc>
+          </w:sdtContent>
+        </w:sdt>
+        <w:sdt>
+          <w:sdtPr>
+            <w:id w:val="-679432513"/>
+            <w:placeholder>
+              <w:docPart w:val="DefaultPlaceholder_-1854013440"/>
+            </w:placeholder>
+            <w:showingPlcHdr/>
+            <w:dataBinding w:prefixMappings="" w:xpath="/TestReport[1]/measurements_0_load_percentage[1]" w:storeItemID="{F8B442AE-1254-4ED4-8603-7FA2ACD57E64}"/>
+            <w:text/>
+          </w:sdtPr>
+          <w:sdtContent>
+            <w:tc>
+              <w:tcPr>
+                <w:tcW w:w="1803" w:type="dxa"/>
+              </w:tcPr>
+              <w:p>
+                <w:r>
+                  <w:rPr>
+                    <w:rStyle w:val="PlaceholderText"/>
+                  </w:rPr>
+                  <w:t>Click or tap here to enter text.</w:t>
+                </w:r>
+              </w:p>
+            </w:tc>
+          </w:sdtContent>
+        </w:sdt>
+        <w:tc>
+          <w:tcPr>
+            <w:tcW w:w="1804" w:type="dxa"/>
+          </w:tcPr>
+          <w:p/>
+        </w:tc>
+      </w:tr>
+    </w:tbl>
+    <w:p/>
     <w:sectPr>
       <w:pgSz w:w="11906" w:h="16838"/>
       <w:pgMar w:top="1440" w:right="1440" w:bottom="1440" w:left="1440" w:header="708" w:footer="708" w:gutter="0"/>
@@ -522,6 +742,22 @@
       <w:color w:val="666666"/>
     </w:rPr>
   </w:style>
+  <w:style w:type="table" w:styleId="TableGrid">
+    <w:name w:val="Table Grid"/>
+    <w:basedOn w:val="TableNormal"/>
+    <w:uiPriority w:val="39"/>
+    <w:rsid w:val="00930A57"/>
+    <w:tblPr>
+      <w:tblBorders>
+        <w:top w:val="single" w:sz="4" w:space="0" w:color="auto"/>
+        <w:left w:val="single" w:sz="4" w:space="0" w:color="auto"/>
+        <w:bottom w:val="single" w:sz="4" w:space="0" w:color="auto"/>
+        <w:right w:val="single" w:sz="4" w:space="0" w:color="auto"/>
+        <w:insideH w:val="single" w:sz="4" w:space="0" w:color="auto"/>
+        <w:insideV w:val="single" w:sz="4" w:space="0" w:color="auto"/>
+      </w:tblBorders>
+    </w:tblPr>
+  </w:style>
 </w:styles>
 </file>
 
@@ -545,6 +781,93 @@
       </w:docPartPr>
       <w:docPartBody>
         <w:p>
+          <w:r>
+            <w:rPr>
+              <w:rStyle w:val="PlaceholderText"/>
+            </w:rPr>
+            <w:t>Click or tap here to enter text.</w:t>
+          </w:r>
+        </w:p>
+      </w:docPartBody>
+    </w:docPart>
+    <w:docPart>
+      <w:docPartPr>
+        <w:name w:val="7C2DC24454354D69B3A7A269910A0E1E"/>
+        <w:category>
+          <w:name w:val="General"/>
+          <w:gallery w:val="placeholder"/>
+        </w:category>
+        <w:types>
+          <w:type w:val="bbPlcHdr"/>
+        </w:types>
+        <w:behaviors>
+          <w:behavior w:val="content"/>
+        </w:behaviors>
+        <w:guid w:val="{17AD627A-4F31-4AD1-AA52-6D8A51396FD8}"/>
+      </w:docPartPr>
+      <w:docPartBody>
+        <w:p>
+          <w:pPr>
+            <w:pStyle w:val="7C2DC24454354D69B3A7A269910A0E1E"/>
+          </w:pPr>
+          <w:r>
+            <w:rPr>
+              <w:rStyle w:val="PlaceholderText"/>
+            </w:rPr>
+            <w:t>Click or tap here to enter text.</w:t>
+          </w:r>
+        </w:p>
+      </w:docPartBody>
+    </w:docPart>
+    <w:docPart>
+      <w:docPartPr>
+        <w:name w:val="936D6D3077B14C1792E9A15C9C3A7EED"/>
+        <w:category>
+          <w:name w:val="General"/>
+          <w:gallery w:val="placeholder"/>
+        </w:category>
+        <w:types>
+          <w:type w:val="bbPlcHdr"/>
+        </w:types>
+        <w:behaviors>
+          <w:behavior w:val="content"/>
+        </w:behaviors>
+        <w:guid w:val="{D788CE17-4BDB-4EEF-874C-0CD41F1BED8C}"/>
+      </w:docPartPr>
+      <w:docPartBody>
+        <w:p>
+          <w:pPr>
+            <w:pStyle w:val="936D6D3077B14C1792E9A15C9C3A7EED"/>
+          </w:pPr>
+          <w:r>
+            <w:rPr>
+              <w:rStyle w:val="PlaceholderText"/>
+            </w:rPr>
+            <w:t>Click or tap here to enter text.</w:t>
+          </w:r>
+        </w:p>
+      </w:docPartBody>
+    </w:docPart>
+    <w:docPart>
+      <w:docPartPr>
+        <w:name w:val="7DBC70779D4C477B9D573C2E65EB77D4"/>
+        <w:category>
+          <w:name w:val="General"/>
+          <w:gallery w:val="placeholder"/>
+        </w:category>
+        <w:types>
+          <w:type w:val="bbPlcHdr"/>
+        </w:types>
+        <w:behaviors>
+          <w:behavior w:val="content"/>
+        </w:behaviors>
+        <w:guid w:val="{37253E5E-C1EA-4ED1-8426-B0EDFA1B9ED9}"/>
+      </w:docPartPr>
+      <w:docPartBody>
+        <w:p>
+          <w:pPr>
+            <w:pStyle w:val="7DBC70779D4C477B9D573C2E65EB77D4"/>
+          </w:pPr>
           <w:r>
             <w:rPr>
               <w:rStyle w:val="PlaceholderText"/>
@@ -619,16 +942,26 @@
   </w:compat>
   <w:rsids>
     <w:rsidRoot w:val="00780684"/>
+    <w:rsid w:val="00152503"/>
+    <w:rsid w:val="00154593"/>
     <w:rsid w:val="00266DEF"/>
     <w:rsid w:val="002D4646"/>
     <w:rsid w:val="002F4A9D"/>
+    <w:rsid w:val="00455C15"/>
     <w:rsid w:val="00564FA5"/>
+    <w:rsid w:val="00632AD9"/>
+    <w:rsid w:val="007543DD"/>
     <w:rsid w:val="00780684"/>
+    <w:rsid w:val="00806D65"/>
+    <w:rsid w:val="00842106"/>
+    <w:rsid w:val="00AD682C"/>
     <w:rsid w:val="00BF17AF"/>
     <w:rsid w:val="00C11C9A"/>
     <w:rsid w:val="00C2187E"/>
     <w:rsid w:val="00C34A60"/>
+    <w:rsid w:val="00CA6EC5"/>
     <w:rsid w:val="00D54DDB"/>
+    <w:rsid w:val="00EA5C63"/>
     <w:rsid w:val="00F0501B"/>
     <w:rsid w:val="00F53958"/>
   </w:rsids>
@@ -1086,9 +1419,51 @@
     <w:basedOn w:val="DefaultParagraphFont"/>
     <w:uiPriority w:val="99"/>
     <w:semiHidden/>
-    <w:rsid w:val="00780684"/>
+    <w:rsid w:val="00455C15"/>
     <w:rPr>
       <w:color w:val="666666"/>
+    </w:rPr>
+  </w:style>
+  <w:style w:type="paragraph" w:customStyle="1" w:styleId="7C2DC24454354D69B3A7A269910A0E1E">
+    <w:name w:val="7C2DC24454354D69B3A7A269910A0E1E"/>
+    <w:rsid w:val="00455C15"/>
+    <w:pPr>
+      <w:spacing w:after="0" w:line="240" w:lineRule="auto"/>
+    </w:pPr>
+    <w:rPr>
+      <w:rFonts w:eastAsiaTheme="minorHAnsi" w:cs="Vrinda"/>
+      <w:kern w:val="0"/>
+      <w:szCs w:val="30"/>
+      <w:lang w:bidi="bn-IN"/>
+      <w14:ligatures w14:val="none"/>
+    </w:rPr>
+  </w:style>
+  <w:style w:type="paragraph" w:customStyle="1" w:styleId="936D6D3077B14C1792E9A15C9C3A7EED">
+    <w:name w:val="936D6D3077B14C1792E9A15C9C3A7EED"/>
+    <w:rsid w:val="00455C15"/>
+    <w:pPr>
+      <w:spacing w:after="0" w:line="240" w:lineRule="auto"/>
+    </w:pPr>
+    <w:rPr>
+      <w:rFonts w:eastAsiaTheme="minorHAnsi" w:cs="Vrinda"/>
+      <w:kern w:val="0"/>
+      <w:szCs w:val="30"/>
+      <w:lang w:bidi="bn-IN"/>
+      <w14:ligatures w14:val="none"/>
+    </w:rPr>
+  </w:style>
+  <w:style w:type="paragraph" w:customStyle="1" w:styleId="7DBC70779D4C477B9D573C2E65EB77D4">
+    <w:name w:val="7DBC70779D4C477B9D573C2E65EB77D4"/>
+    <w:rsid w:val="00455C15"/>
+    <w:pPr>
+      <w:spacing w:after="0" w:line="240" w:lineRule="auto"/>
+    </w:pPr>
+    <w:rPr>
+      <w:rFonts w:eastAsiaTheme="minorHAnsi" w:cs="Vrinda"/>
+      <w:kern w:val="0"/>
+      <w:szCs w:val="30"/>
+      <w:lang w:bidi="bn-IN"/>
+      <w14:ligatures w14:val="none"/>
     </w:rPr>
   </w:style>
 </w:styles>
@@ -1418,6 +1793,106 @@
 </TestReport>
 </file>
 
+<file path=customXml/item3.xml><?xml version="1.0" encoding="utf-8"?>
+<TestReport>
+  <test_report_id>1</test_report_id>
+  <test_name>FULL_LOAD_TEST</test_name>
+  <test_description>Full load test for the UPS system</test_description>
+  <test_result>TEST_SUCCESSFUL</test_result>
+  <client_name>ABB</client_name>
+  <standard>                           </standard>
+  <ups_model/>
+  <measurements_0_measurement_unique_id/>
+  <measurements_0_measurement_name/>
+  <measurements_0_measurement_timestamp/>
+  <measurements_0_measurement_loadtype>LINEAR</measurements_0_measurement_loadtype>
+  <measurements_0_load_percentage/>
+  <measurements_0_phase_name>Unknown</measurements_0_phase_name>
+  <measurements_0_step_id>0</measurements_0_step_id>
+  <measurements_0_steady_state_voltage_tol>0</measurements_0_steady_state_voltage_tol>
+  <measurements_0_voltage_dc_component>0</measurements_0_voltage_dc_component>
+  <measurements_0_load_pf_deviation>0</measurements_0_load_pf_deviation>
+  <measurements_0_switch_time_ms>0</measurements_0_switch_time_ms>
+  <measurements_0_run_interval_sec>0</measurements_0_run_interval_sec>
+  <measurements_0_backup_time_sec>0</measurements_0_backup_time_sec>
+  <measurements_0_overload_time_sec>0</measurements_0_overload_time_sec>
+  <measurements_0_temperature_1>0</measurements_0_temperature_1>
+  <measurements_0_temperature_2>0</measurements_0_temperature_2>
+  <measurements_0_power_measures_0_power_measure_id>1</measurements_0_power_measures_0_power_measure_id>
+  <measurements_0_power_measures_0_power_measure_type>UPS_INPUT</measurements_0_power_measures_0_power_measure_type>
+  <measurements_0_power_measures_0_power_measure_name>input_power</measurements_0_power_measures_0_power_measure_name>
+  <measurements_0_power_measures_0_power_measure_voltage>230.0</measurements_0_power_measures_0_power_measure_voltage>
+  <measurements_0_power_measures_0_power_measure_current>10.0</measurements_0_power_measures_0_power_measure_current>
+  <measurements_0_power_measures_0_power_measure_power>2300.0</measurements_0_power_measures_0_power_measure_power>
+  <measurements_0_power_measures_0_power_measure_pf>0.9800000190734863</measurements_0_power_measures_0_power_measure_pf>
+  <measurements_0_power_measures_1_power_measure_id>2</measurements_0_power_measures_1_power_measure_id>
+  <measurements_0_power_measures_1_power_measure_type>UPS_OUTPUT</measurements_0_power_measures_1_power_measure_type>
+  <measurements_0_power_measures_1_power_measure_name>output_power</measurements_0_power_measures_1_power_measure_name>
+  <measurements_0_power_measures_1_power_measure_voltage>220.0</measurements_0_power_measures_1_power_measure_voltage>
+  <measurements_0_power_measures_1_power_measure_current>10.5</measurements_0_power_measures_1_power_measure_current>
+  <measurements_0_power_measures_1_power_measure_power>2310.0</measurements_0_power_measures_1_power_measure_power>
+  <measurements_0_power_measures_1_power_measure_pf>0.9700000286102295</measurements_0_power_measures_1_power_measure_pf>
+  <measurements_0_power_measures_2_power_measure_id>5</measurements_0_power_measures_2_power_measure_id>
+  <measurements_0_power_measures_2_power_measure_type>UPS_INPUT</measurements_0_power_measures_2_power_measure_type>
+  <measurements_0_power_measures_2_power_measure_name>input_power</measurements_0_power_measures_2_power_measure_name>
+  <measurements_0_power_measures_2_power_measure_voltage>230.0</measurements_0_power_measures_2_power_measure_voltage>
+  <measurements_0_power_measures_2_power_measure_current>10.0</measurements_0_power_measures_2_power_measure_current>
+  <measurements_0_power_measures_2_power_measure_power>2300.0</measurements_0_power_measures_2_power_measure_power>
+  <measurements_0_power_measures_2_power_measure_pf>0.9800000190734863</measurements_0_power_measures_2_power_measure_pf>
+  <measurements_0_power_measures_3_power_measure_id>6</measurements_0_power_measures_3_power_measure_id>
+  <measurements_0_power_measures_3_power_measure_type>UPS_OUTPUT</measurements_0_power_measures_3_power_measure_type>
+  <measurements_0_power_measures_3_power_measure_name>output_power</measurements_0_power_measures_3_power_measure_name>
+  <measurements_0_power_measures_3_power_measure_voltage>220.0</measurements_0_power_measures_3_power_measure_voltage>
+  <measurements_0_power_measures_3_power_measure_current>10.5</measurements_0_power_measures_3_power_measure_current>
+  <measurements_0_power_measures_3_power_measure_power>2310.0</measurements_0_power_measures_3_power_measure_power>
+  <measurements_0_power_measures_3_power_measure_pf>0.9700000286102295</measurements_0_power_measures_3_power_measure_pf>
+  <measurements_1_measurement_unique_id>1137</measurements_1_measurement_unique_id>
+  <measurements_1_measurement_name>Full Load Test</measurements_1_measurement_name>
+  <measurements_1_measurement_timestamp>2024-11-26 21:33:43</measurements_1_measurement_timestamp>
+  <measurements_1_measurement_loadtype>LINEAR</measurements_1_measurement_loadtype>
+  <measurements_1_load_percentage>0</measurements_1_load_percentage>
+  <measurements_1_phase_name>Unknown</measurements_1_phase_name>
+  <measurements_1_step_id>0</measurements_1_step_id>
+  <measurements_1_steady_state_voltage_tol>0</measurements_1_steady_state_voltage_tol>
+  <measurements_1_voltage_dc_component>0</measurements_1_voltage_dc_component>
+  <measurements_1_load_pf_deviation>0</measurements_1_load_pf_deviation>
+  <measurements_1_switch_time_ms>0</measurements_1_switch_time_ms>
+  <measurements_1_run_interval_sec>0</measurements_1_run_interval_sec>
+  <measurements_1_backup_time_sec>0</measurements_1_backup_time_sec>
+  <measurements_1_overload_time_sec>0</measurements_1_overload_time_sec>
+  <measurements_1_temperature_1>0</measurements_1_temperature_1>
+  <measurements_1_temperature_2>0</measurements_1_temperature_2>
+  <measurements_1_power_measures_0_power_measure_id>3</measurements_1_power_measures_0_power_measure_id>
+  <measurements_1_power_measures_0_power_measure_type>UPS_INPUT</measurements_1_power_measures_0_power_measure_type>
+  <measurements_1_power_measures_0_power_measure_name>input_power</measurements_1_power_measures_0_power_measure_name>
+  <measurements_1_power_measures_0_power_measure_voltage>231.0</measurements_1_power_measures_0_power_measure_voltage>
+  <measurements_1_power_measures_0_power_measure_current>11.0</measurements_1_power_measures_0_power_measure_current>
+  <measurements_1_power_measures_0_power_measure_power>2350.0</measurements_1_power_measures_0_power_measure_power>
+  <measurements_1_power_measures_0_power_measure_pf>0.9800000190734863</measurements_1_power_measures_0_power_measure_pf>
+  <measurements_1_power_measures_1_power_measure_id>4</measurements_1_power_measures_1_power_measure_id>
+  <measurements_1_power_measures_1_power_measure_type>UPS_OUTPUT</measurements_1_power_measures_1_power_measure_type>
+  <measurements_1_power_measures_1_power_measure_name>output_power</measurements_1_power_measures_1_power_measure_name>
+  <measurements_1_power_measures_1_power_measure_voltage>220.0</measurements_1_power_measures_1_power_measure_voltage>
+  <measurements_1_power_measures_1_power_measure_current>11.5</measurements_1_power_measures_1_power_measure_current>
+  <measurements_1_power_measures_1_power_measure_power>2360.0</measurements_1_power_measures_1_power_measure_power>
+  <measurements_1_power_measures_1_power_measure_pf>0.9700000286102295</measurements_1_power_measures_1_power_measure_pf>
+  <measurements_1_power_measures_2_power_measure_id>7</measurements_1_power_measures_2_power_measure_id>
+  <measurements_1_power_measures_2_power_measure_type>UPS_INPUT</measurements_1_power_measures_2_power_measure_type>
+  <measurements_1_power_measures_2_power_measure_name>input_power</measurements_1_power_measures_2_power_measure_name>
+  <measurements_1_power_measures_2_power_measure_voltage>231.0</measurements_1_power_measures_2_power_measure_voltage>
+  <measurements_1_power_measures_2_power_measure_current>11.0</measurements_1_power_measures_2_power_measure_current>
+  <measurements_1_power_measures_2_power_measure_power>2350.0</measurements_1_power_measures_2_power_measure_power>
+  <measurements_1_power_measures_2_power_measure_pf>0.9800000190734863</measurements_1_power_measures_2_power_measure_pf>
+  <measurements_1_power_measures_3_power_measure_id>8</measurements_1_power_measures_3_power_measure_id>
+  <measurements_1_power_measures_3_power_measure_type>UPS_OUTPUT</measurements_1_power_measures_3_power_measure_type>
+  <measurements_1_power_measures_3_power_measure_name>output_power</measurements_1_power_measures_3_power_measure_name>
+  <measurements_1_power_measures_3_power_measure_voltage>220.0</measurements_1_power_measures_3_power_measure_voltage>
+  <measurements_1_power_measures_3_power_measure_current>11.5</measurements_1_power_measures_3_power_measure_current>
+  <measurements_1_power_measures_3_power_measure_power>2360.0</measurements_1_power_measures_3_power_measure_power>
+  <measurements_1_power_measures_3_power_measure_pf>0.9700000286102295</measurements_1_power_measures_3_power_measure_pf>
+</TestReport>
+</file>
+
 <file path=customXml/itemProps1.xml><?xml version="1.0" encoding="utf-8"?>
 <ds:datastoreItem xmlns:ds="http://schemas.openxmlformats.org/officeDocument/2006/customXml" ds:itemID="{1899DD5C-C6A6-4EE6-894B-3E72EDA78195}">
   <ds:schemaRefs/>
@@ -1428,4 +1903,10 @@
 <ds:datastoreItem xmlns:ds="http://schemas.openxmlformats.org/officeDocument/2006/customXml" ds:itemID="{2C5DBE58-3B01-48C7-90F3-E7C43BA51453}">
   <ds:schemaRefs/>
 </ds:datastoreItem>
+</file>
+
+<file path=customXml/itemProps3.xml><?xml version="1.0" encoding="utf-8"?>
+<ds:datastoreItem xmlns:ds="http://schemas.openxmlformats.org/officeDocument/2006/customXml" ds:itemID="{F8B442AE-1254-4ED4-8603-7FA2ACD57E64}">
+  <ds:schemaRefs/>
+</ds:datastoreItem>
 </file>
</xml_diff>